<commit_message>
Test 6 Listening section 4
</commit_message>
<xml_diff>
--- a/IELTS Notes/Tips/雅思8777攻略.docx
+++ b/IELTS Notes/Tips/雅思8777攻略.docx
@@ -1891,7 +1891,26 @@
           <w:sz w:val="24"/>
           <w:szCs w:val="24"/>
         </w:rPr>
-        <w:t>A 我当初听力突飞猛进的阶段不是我听写剑桥真题的那个时候（真的很烦，不适合我，坚持了2天就放弃了），而是我耍流氓边看听力原文边听录音之后。真题听完了，还买了9分达人来听。9分达人的听力题出得很奇怪，跟真题差距甚远，所以我压根没有做题，只是对着录音原文听。然后又翻出</w:t>
+        <w:t xml:space="preserve">A </w:t>
+      </w:r>
+      <w:r>
+        <w:rPr>
+          <w:rFonts w:ascii="宋体" w:eastAsia="宋体" w:hAnsi="宋体" w:cs="宋体"/>
+          <w:kern w:val="0"/>
+          <w:sz w:val="24"/>
+          <w:szCs w:val="24"/>
+          <w:highlight w:val="cyan"/>
+        </w:rPr>
+        <w:t>我当初听力突飞猛进的阶段不是我听写剑桥真题的那个时候（真的很烦，不适合我，坚持了2天就放弃了），而是我耍流氓边看听力原文边听录音之后。</w:t>
+      </w:r>
+      <w:r>
+        <w:rPr>
+          <w:rFonts w:ascii="宋体" w:eastAsia="宋体" w:hAnsi="宋体" w:cs="宋体"/>
+          <w:kern w:val="0"/>
+          <w:sz w:val="24"/>
+          <w:szCs w:val="24"/>
+        </w:rPr>
+        <w:t>真题听完了，还买了9分达人来听。9分达人的听力题出得很奇怪，跟真题差距甚远，所以我压根没有做题，只是对着录音原文听。然后又翻出</w:t>
       </w:r>
       <w:hyperlink r:id="rId11" w:tgtFrame="_blank" w:history="1">
         <w:r>
@@ -1934,8 +1953,40 @@
           <w:kern w:val="0"/>
           <w:sz w:val="24"/>
           <w:szCs w:val="24"/>
-        </w:rPr>
-        <w:t>这里有个插曲，我每天听英语广播1小时以上，一吃饭就戴上耳机。结果我发现这并不是听力进步最好的方式。原因在于广播里没听懂的地方一晃就过去了，你无法回放，也没有原文，无从知道到底没听懂的是什么。听广播只能验证你听得懂的部分。所以听广播并不是一个提高听力的好方法，它是一个检验听力的好方法。此外，听广播能训练长时间听英语的习惯，听久了不会累，而且教你养成不断往下听的好习惯。这个对考试是有帮助的，但不宜过誉。</w:t>
+          <w:highlight w:val="cyan"/>
+        </w:rPr>
+        <w:t>这</w:t>
+      </w:r>
+      <w:bookmarkStart w:id="0" w:name="_GoBack"/>
+      <w:bookmarkEnd w:id="0"/>
+      <w:r>
+        <w:rPr>
+          <w:rFonts w:ascii="宋体" w:eastAsia="宋体" w:hAnsi="宋体" w:cs="宋体"/>
+          <w:kern w:val="0"/>
+          <w:sz w:val="24"/>
+          <w:szCs w:val="24"/>
+          <w:highlight w:val="cyan"/>
+        </w:rPr>
+        <w:t>里有个插曲，我每天听英语广播1小时以上，一吃饭就戴上耳机。结果我发现这并不是听力进步最好的方式。</w:t>
+      </w:r>
+      <w:r>
+        <w:rPr>
+          <w:rFonts w:ascii="宋体" w:eastAsia="宋体" w:hAnsi="宋体" w:cs="宋体"/>
+          <w:kern w:val="0"/>
+          <w:sz w:val="24"/>
+          <w:szCs w:val="24"/>
+          <w:highlight w:val="cyan"/>
+        </w:rPr>
+        <w:t>原因在于广播里没听懂的地方一晃就过去了，你无法回放，也没有原文，无从知道到底没听懂的是什么。听广播只能验证你听得懂的部分。所以听广播并不是一个提高听力的好方法，它是一个检验听力的好方法。</w:t>
+      </w:r>
+      <w:r>
+        <w:rPr>
+          <w:rFonts w:ascii="宋体" w:eastAsia="宋体" w:hAnsi="宋体" w:cs="宋体"/>
+          <w:kern w:val="0"/>
+          <w:sz w:val="24"/>
+          <w:szCs w:val="24"/>
+        </w:rPr>
+        <w:t>此外，听广播能训练长时间听英语的习惯，听久了不会累，而且教你养成不断往下听的好习惯。这个对考试是有帮助的，但不宜过誉。</w:t>
       </w:r>
     </w:p>
     <w:p>
@@ -6417,10 +6468,7 @@
         </mc:AlternateContent>
       </w:r>
     </w:p>
-    <w:p>
-      <w:bookmarkStart w:id="0" w:name="_GoBack"/>
-      <w:bookmarkEnd w:id="0"/>
-    </w:p>
+    <w:p/>
     <w:sectPr>
       <w:pgSz w:w="11906" w:h="16838"/>
       <w:pgMar w:top="1440" w:right="1800" w:bottom="1440" w:left="1800" w:header="851" w:footer="992" w:gutter="0"/>

</xml_diff>